<commit_message>
updated tri buff name
</commit_message>
<xml_diff>
--- a/HierarchyDesign_LAB5_V1.docx
+++ b/HierarchyDesign_LAB5_V1.docx
@@ -386,7 +386,12 @@
       </w:r>
       <w:proofErr w:type="spellStart"/>
       <w:r>
-        <w:t>nbit_triState.vhd</w:t>
+        <w:t>nbit_tri_buff</w:t>
+      </w:r>
+      <w:bookmarkStart w:id="0" w:name="_GoBack"/>
+      <w:bookmarkEnd w:id="0"/>
+      <w:r>
+        <w:t>.vhd</w:t>
       </w:r>
       <w:proofErr w:type="spellEnd"/>
       <w:r>
@@ -416,13 +421,7 @@
         <w:rPr>
           <w:sz w:val="20"/>
         </w:rPr>
-        <w:t xml:space="preserve"> buffer</w:t>
-      </w:r>
-      <w:r>
-        <w:rPr>
-          <w:sz w:val="20"/>
-        </w:rPr>
-        <w:t xml:space="preserve"> (lab3)</w:t>
+        <w:t xml:space="preserve"> buffer (lab3)</w:t>
       </w:r>
       <w:r>
         <w:t xml:space="preserve"> </w:t>
@@ -460,16 +459,7 @@
           <w:b/>
           <w:sz w:val="20"/>
         </w:rPr>
-        <w:t>m x n-bit Static R</w:t>
-      </w:r>
-      <w:bookmarkStart w:id="0" w:name="_GoBack"/>
-      <w:bookmarkEnd w:id="0"/>
-      <w:r>
-        <w:rPr>
-          <w:b/>
-          <w:sz w:val="20"/>
-        </w:rPr>
-        <w:t>AM cell array</w:t>
+        <w:t>m x n-bit Static RAM cell array</w:t>
       </w:r>
       <w:r>
         <w:rPr>

</xml_diff>